<commit_message>
atualização dia 20 de julho de 2022
</commit_message>
<xml_diff>
--- a/modulo-4/metodos.docx
+++ b/modulo-4/metodos.docx
@@ -187,10 +187,7 @@
         <w:t>T</w:t>
       </w:r>
       <w:r>
-        <w:t xml:space="preserve">: </w:t>
-      </w:r>
-      <w:r>
-        <w:t>concreto ou abstrato</w:t>
+        <w:t>: concreto ou abstrato</w:t>
       </w:r>
     </w:p>
     <w:p>
@@ -210,10 +207,7 @@
         <w:t>N</w:t>
       </w:r>
       <w:r>
-        <w:t xml:space="preserve">: nome que é fornecido </w:t>
-      </w:r>
-      <w:r>
-        <w:t>ao método</w:t>
+        <w:t>: nome que é fornecido ao método</w:t>
       </w:r>
     </w:p>
     <w:p>
@@ -494,31 +488,7 @@
     </w:p>
     <w:p>
       <w:r>
-        <w:t>nome_d</w:t>
-      </w:r>
-      <w:r>
-        <w:t>o</w:t>
-      </w:r>
-      <w:r>
-        <w:t>_</w:t>
-      </w:r>
-      <w:r>
-        <w:t>objeto</w:t>
-      </w:r>
-      <w:r>
-        <w:t>.nome_do_metodo(); ou nome_d</w:t>
-      </w:r>
-      <w:r>
-        <w:t>o</w:t>
-      </w:r>
-      <w:r>
-        <w:t>_</w:t>
-      </w:r>
-      <w:r>
-        <w:t>objeto</w:t>
-      </w:r>
-      <w:r>
-        <w:t>.nome_do_metodo (...);</w:t>
+        <w:t>nome_do_objeto.nome_do_metodo(); ou nome_do_objeto.nome_do_metodo (...);</w:t>
       </w:r>
     </w:p>
     <w:p>
@@ -728,10 +698,7 @@
       </w:r>
       <w:proofErr w:type="spellEnd"/>
       <w:r>
-        <w:t xml:space="preserve"> </w:t>
-      </w:r>
-      <w:r>
-        <w:t>(</w:t>
+        <w:t xml:space="preserve"> (</w:t>
       </w:r>
       <w:proofErr w:type="spellStart"/>
       <w:r>
@@ -1484,6 +1451,1175 @@
           <w:b/>
           <w:bCs/>
         </w:rPr>
+      </w:pPr>
+    </w:p>
+    <w:p>
+      <w:pPr>
+        <w:jc w:val="center"/>
+        <w:rPr>
+          <w:b/>
+          <w:bCs/>
+          <w:sz w:val="24"/>
+          <w:szCs w:val="24"/>
+        </w:rPr>
+      </w:pPr>
+      <w:r>
+        <w:rPr>
+          <w:b/>
+          <w:bCs/>
+          <w:sz w:val="24"/>
+          <w:szCs w:val="24"/>
+        </w:rPr>
+        <w:t>Sobrecarga</w:t>
+      </w:r>
+    </w:p>
+    <w:p>
+      <w:pPr>
+        <w:jc w:val="center"/>
+        <w:rPr>
+          <w:b/>
+          <w:bCs/>
+          <w:sz w:val="24"/>
+          <w:szCs w:val="24"/>
+        </w:rPr>
+      </w:pPr>
+    </w:p>
+    <w:p>
+      <w:r>
+        <w:t>“É a capacidade de definir métodos para diferentes contextos, mas preservando seu nome”</w:t>
+      </w:r>
+    </w:p>
+    <w:p>
+      <w:pPr>
+        <w:rPr>
+          <w:b/>
+          <w:bCs/>
+        </w:rPr>
+      </w:pPr>
+      <w:r>
+        <w:rPr>
+          <w:b/>
+          <w:bCs/>
+        </w:rPr>
+        <w:t>Criação:</w:t>
+      </w:r>
+    </w:p>
+    <w:p>
+      <w:pPr>
+        <w:rPr>
+          <w:b/>
+          <w:bCs/>
+        </w:rPr>
+      </w:pPr>
+      <w:r>
+        <w:rPr>
+          <w:b/>
+          <w:bCs/>
+        </w:rPr>
+        <w:t>Alter</w:t>
+      </w:r>
+      <w:r>
+        <w:rPr>
+          <w:b/>
+          <w:bCs/>
+        </w:rPr>
+        <w:t>ar a assinatura do método</w:t>
+      </w:r>
+    </w:p>
+    <w:p>
+      <w:pPr>
+        <w:rPr>
+          <w:b/>
+          <w:bCs/>
+        </w:rPr>
+      </w:pPr>
+      <w:proofErr w:type="spellStart"/>
+      <w:r>
+        <w:rPr>
+          <w:b/>
+          <w:bCs/>
+        </w:rPr>
+        <w:t>Ass</w:t>
+      </w:r>
+      <w:proofErr w:type="spellEnd"/>
+      <w:r>
+        <w:rPr>
+          <w:b/>
+          <w:bCs/>
+        </w:rPr>
+        <w:t xml:space="preserve"> = nome + parâmetros</w:t>
+      </w:r>
+    </w:p>
+    <w:p>
+      <w:proofErr w:type="spellStart"/>
+      <w:r>
+        <w:t>converterParaInteiro</w:t>
+      </w:r>
+      <w:proofErr w:type="spellEnd"/>
+      <w:r>
+        <w:t xml:space="preserve"> (</w:t>
+      </w:r>
+      <w:proofErr w:type="spellStart"/>
+      <w:r>
+        <w:t>float</w:t>
+      </w:r>
+      <w:proofErr w:type="spellEnd"/>
+      <w:r>
+        <w:t xml:space="preserve"> f);</w:t>
+      </w:r>
+    </w:p>
+    <w:p>
+      <w:proofErr w:type="spellStart"/>
+      <w:r>
+        <w:t>converterParaInteiro</w:t>
+      </w:r>
+      <w:proofErr w:type="spellEnd"/>
+      <w:r>
+        <w:t xml:space="preserve"> (</w:t>
+      </w:r>
+      <w:proofErr w:type="spellStart"/>
+      <w:r>
+        <w:t>doubled</w:t>
+      </w:r>
+      <w:proofErr w:type="spellEnd"/>
+      <w:r>
+        <w:t>);</w:t>
+      </w:r>
+    </w:p>
+    <w:p/>
+    <w:p>
+      <w:pPr>
+        <w:jc w:val="center"/>
+        <w:rPr>
+          <w:b/>
+          <w:bCs/>
+          <w:sz w:val="24"/>
+          <w:szCs w:val="24"/>
+        </w:rPr>
+      </w:pPr>
+      <w:r>
+        <w:rPr>
+          <w:b/>
+          <w:bCs/>
+          <w:sz w:val="24"/>
+          <w:szCs w:val="24"/>
+        </w:rPr>
+        <w:t>Retornos</w:t>
+      </w:r>
+    </w:p>
+    <w:p>
+      <w:pPr>
+        <w:pStyle w:val="PargrafodaLista"/>
+        <w:numPr>
+          <w:ilvl w:val="0"/>
+          <w:numId w:val="5"/>
+        </w:numPr>
+      </w:pPr>
+      <w:r>
+        <w:t>é uma instrução de interrupção</w:t>
+      </w:r>
+    </w:p>
+    <w:p>
+      <w:pPr>
+        <w:pStyle w:val="PargrafodaLista"/>
+        <w:numPr>
+          <w:ilvl w:val="0"/>
+          <w:numId w:val="5"/>
+        </w:numPr>
+      </w:pPr>
+      <w:r>
+        <w:t xml:space="preserve">simbologia: </w:t>
+      </w:r>
+      <w:proofErr w:type="spellStart"/>
+      <w:r>
+        <w:t>return</w:t>
+      </w:r>
+      <w:proofErr w:type="spellEnd"/>
+    </w:p>
+    <w:p>
+      <w:pPr>
+        <w:rPr>
+          <w:b/>
+          <w:bCs/>
+        </w:rPr>
+      </w:pPr>
+      <w:r>
+        <w:rPr>
+          <w:b/>
+          <w:bCs/>
+        </w:rPr>
+        <w:t>Funcionamento:</w:t>
+      </w:r>
+    </w:p>
+    <w:p>
+      <w:r>
+        <w:t>O método executa seu retorno quando:</w:t>
+      </w:r>
+    </w:p>
+    <w:p>
+      <w:pPr>
+        <w:pStyle w:val="PargrafodaLista"/>
+        <w:numPr>
+          <w:ilvl w:val="0"/>
+          <w:numId w:val="6"/>
+        </w:numPr>
+      </w:pPr>
+      <w:r>
+        <w:t>completa todas suas instruções internas</w:t>
+      </w:r>
+    </w:p>
+    <w:p>
+      <w:pPr>
+        <w:pStyle w:val="PargrafodaLista"/>
+        <w:numPr>
+          <w:ilvl w:val="0"/>
+          <w:numId w:val="6"/>
+        </w:numPr>
+      </w:pPr>
+      <w:r>
+        <w:t>chega a uma declaração explicita de retorno</w:t>
+      </w:r>
+    </w:p>
+    <w:p>
+      <w:pPr>
+        <w:pStyle w:val="PargrafodaLista"/>
+        <w:numPr>
+          <w:ilvl w:val="0"/>
+          <w:numId w:val="6"/>
+        </w:numPr>
+      </w:pPr>
+      <w:r>
+        <w:t>lança uma exceção</w:t>
+      </w:r>
+    </w:p>
+    <w:p>
+      <w:pPr>
+        <w:rPr>
+          <w:b/>
+          <w:bCs/>
+        </w:rPr>
+      </w:pPr>
+      <w:r>
+        <w:rPr>
+          <w:b/>
+          <w:bCs/>
+        </w:rPr>
+        <w:t>Considerações:</w:t>
+      </w:r>
+    </w:p>
+    <w:p>
+      <w:pPr>
+        <w:pStyle w:val="PargrafodaLista"/>
+        <w:numPr>
+          <w:ilvl w:val="0"/>
+          <w:numId w:val="7"/>
+        </w:numPr>
+      </w:pPr>
+      <w:r>
+        <w:t>o tipo de retorno do método é definido na sua criação e pode ser um tipo primitivo ou objeto</w:t>
+      </w:r>
+    </w:p>
+    <w:p>
+      <w:pPr>
+        <w:pStyle w:val="PargrafodaLista"/>
+        <w:numPr>
+          <w:ilvl w:val="0"/>
+          <w:numId w:val="7"/>
+        </w:numPr>
+      </w:pPr>
+      <w:r>
+        <w:t xml:space="preserve">o tipo de dado do </w:t>
+      </w:r>
+      <w:proofErr w:type="spellStart"/>
+      <w:r>
+        <w:t>return</w:t>
+      </w:r>
+      <w:proofErr w:type="spellEnd"/>
+      <w:r>
+        <w:t xml:space="preserve"> deve ser compatível com o do método</w:t>
+      </w:r>
+    </w:p>
+    <w:p>
+      <w:pPr>
+        <w:pStyle w:val="PargrafodaLista"/>
+        <w:numPr>
+          <w:ilvl w:val="0"/>
+          <w:numId w:val="7"/>
+        </w:numPr>
+      </w:pPr>
+      <w:r>
+        <w:t>se o método for sem retorno (</w:t>
+      </w:r>
+      <w:proofErr w:type="spellStart"/>
+      <w:r>
+        <w:t>void</w:t>
+      </w:r>
+      <w:proofErr w:type="spellEnd"/>
+      <w:r>
+        <w:t>), pode ou não ter um “</w:t>
+      </w:r>
+      <w:proofErr w:type="spellStart"/>
+      <w:r>
+        <w:t>return</w:t>
+      </w:r>
+      <w:proofErr w:type="spellEnd"/>
+      <w:r>
+        <w:t>” para encerrar sua execução</w:t>
+      </w:r>
+    </w:p>
+    <w:p>
+      <w:pPr>
+        <w:ind w:left="717"/>
+      </w:pPr>
+      <w:r>
+        <w:lastRenderedPageBreak/>
+        <w:t>Exemplos:</w:t>
+      </w:r>
+    </w:p>
+    <w:p>
+      <w:pPr>
+        <w:shd w:val="clear" w:color="auto" w:fill="282A36"/>
+        <w:spacing w:after="0" w:line="285" w:lineRule="atLeast"/>
+        <w:ind w:left="0"/>
+        <w:jc w:val="left"/>
+        <w:rPr>
+          <w:rFonts w:ascii="Consolas" w:eastAsia="Times New Roman" w:hAnsi="Consolas" w:cs="Times New Roman"/>
+          <w:color w:val="F8F8F2"/>
+          <w:sz w:val="21"/>
+          <w:szCs w:val="21"/>
+          <w:lang w:eastAsia="pt-BR"/>
+        </w:rPr>
+      </w:pPr>
+      <w:proofErr w:type="spellStart"/>
+      <w:r>
+        <w:rPr>
+          <w:rFonts w:ascii="Consolas" w:eastAsia="Times New Roman" w:hAnsi="Consolas" w:cs="Times New Roman"/>
+          <w:color w:val="FF79C6"/>
+          <w:sz w:val="21"/>
+          <w:szCs w:val="21"/>
+          <w:lang w:eastAsia="pt-BR"/>
+        </w:rPr>
+        <w:t>public</w:t>
+      </w:r>
+      <w:proofErr w:type="spellEnd"/>
+      <w:r>
+        <w:rPr>
+          <w:rFonts w:ascii="Consolas" w:eastAsia="Times New Roman" w:hAnsi="Consolas" w:cs="Times New Roman"/>
+          <w:color w:val="F8F8F2"/>
+          <w:sz w:val="21"/>
+          <w:szCs w:val="21"/>
+          <w:lang w:eastAsia="pt-BR"/>
+        </w:rPr>
+        <w:t xml:space="preserve"> </w:t>
+      </w:r>
+      <w:proofErr w:type="spellStart"/>
+      <w:r>
+        <w:rPr>
+          <w:rFonts w:ascii="Consolas" w:eastAsia="Times New Roman" w:hAnsi="Consolas" w:cs="Times New Roman"/>
+          <w:i/>
+          <w:iCs/>
+          <w:color w:val="8BE9FD"/>
+          <w:sz w:val="21"/>
+          <w:szCs w:val="21"/>
+          <w:lang w:eastAsia="pt-BR"/>
+        </w:rPr>
+        <w:t>String</w:t>
+      </w:r>
+      <w:proofErr w:type="spellEnd"/>
+      <w:r>
+        <w:rPr>
+          <w:rFonts w:ascii="Consolas" w:eastAsia="Times New Roman" w:hAnsi="Consolas" w:cs="Times New Roman"/>
+          <w:color w:val="F8F8F2"/>
+          <w:sz w:val="21"/>
+          <w:szCs w:val="21"/>
+          <w:lang w:eastAsia="pt-BR"/>
+        </w:rPr>
+        <w:t xml:space="preserve"> </w:t>
+      </w:r>
+      <w:proofErr w:type="spellStart"/>
+      <w:proofErr w:type="gramStart"/>
+      <w:r>
+        <w:rPr>
+          <w:rFonts w:ascii="Consolas" w:eastAsia="Times New Roman" w:hAnsi="Consolas" w:cs="Times New Roman"/>
+          <w:color w:val="50FA7B"/>
+          <w:sz w:val="21"/>
+          <w:szCs w:val="21"/>
+          <w:lang w:eastAsia="pt-BR"/>
+        </w:rPr>
+        <w:t>getMensagem</w:t>
+      </w:r>
+      <w:proofErr w:type="spellEnd"/>
+      <w:r>
+        <w:rPr>
+          <w:rFonts w:ascii="Consolas" w:eastAsia="Times New Roman" w:hAnsi="Consolas" w:cs="Times New Roman"/>
+          <w:color w:val="F8F8F2"/>
+          <w:sz w:val="21"/>
+          <w:szCs w:val="21"/>
+          <w:lang w:eastAsia="pt-BR"/>
+        </w:rPr>
+        <w:t>(</w:t>
+      </w:r>
+      <w:proofErr w:type="gramEnd"/>
+      <w:r>
+        <w:rPr>
+          <w:rFonts w:ascii="Consolas" w:eastAsia="Times New Roman" w:hAnsi="Consolas" w:cs="Times New Roman"/>
+          <w:color w:val="F8F8F2"/>
+          <w:sz w:val="21"/>
+          <w:szCs w:val="21"/>
+          <w:lang w:eastAsia="pt-BR"/>
+        </w:rPr>
+        <w:t>){</w:t>
+      </w:r>
+    </w:p>
+    <w:p>
+      <w:pPr>
+        <w:shd w:val="clear" w:color="auto" w:fill="282A36"/>
+        <w:spacing w:after="0" w:line="285" w:lineRule="atLeast"/>
+        <w:ind w:left="0"/>
+        <w:jc w:val="left"/>
+        <w:rPr>
+          <w:rFonts w:ascii="Consolas" w:eastAsia="Times New Roman" w:hAnsi="Consolas" w:cs="Times New Roman"/>
+          <w:color w:val="F8F8F2"/>
+          <w:sz w:val="21"/>
+          <w:szCs w:val="21"/>
+          <w:lang w:eastAsia="pt-BR"/>
+        </w:rPr>
+      </w:pPr>
+      <w:r>
+        <w:rPr>
+          <w:rFonts w:ascii="Consolas" w:eastAsia="Times New Roman" w:hAnsi="Consolas" w:cs="Times New Roman"/>
+          <w:color w:val="F8F8F2"/>
+          <w:sz w:val="21"/>
+          <w:szCs w:val="21"/>
+          <w:lang w:eastAsia="pt-BR"/>
+        </w:rPr>
+        <w:t xml:space="preserve">    </w:t>
+      </w:r>
+      <w:proofErr w:type="spellStart"/>
+      <w:r>
+        <w:rPr>
+          <w:rFonts w:ascii="Consolas" w:eastAsia="Times New Roman" w:hAnsi="Consolas" w:cs="Times New Roman"/>
+          <w:color w:val="FF79C6"/>
+          <w:sz w:val="21"/>
+          <w:szCs w:val="21"/>
+          <w:lang w:eastAsia="pt-BR"/>
+        </w:rPr>
+        <w:t>return</w:t>
+      </w:r>
+      <w:proofErr w:type="spellEnd"/>
+      <w:r>
+        <w:rPr>
+          <w:rFonts w:ascii="Consolas" w:eastAsia="Times New Roman" w:hAnsi="Consolas" w:cs="Times New Roman"/>
+          <w:color w:val="F8F8F2"/>
+          <w:sz w:val="21"/>
+          <w:szCs w:val="21"/>
+          <w:lang w:eastAsia="pt-BR"/>
+        </w:rPr>
+        <w:t xml:space="preserve"> </w:t>
+      </w:r>
+      <w:r>
+        <w:rPr>
+          <w:rFonts w:ascii="Consolas" w:eastAsia="Times New Roman" w:hAnsi="Consolas" w:cs="Times New Roman"/>
+          <w:color w:val="E9F284"/>
+          <w:sz w:val="21"/>
+          <w:szCs w:val="21"/>
+          <w:lang w:eastAsia="pt-BR"/>
+        </w:rPr>
+        <w:t>"</w:t>
+      </w:r>
+      <w:r>
+        <w:rPr>
+          <w:rFonts w:ascii="Consolas" w:eastAsia="Times New Roman" w:hAnsi="Consolas" w:cs="Times New Roman"/>
+          <w:color w:val="F1FA8C"/>
+          <w:sz w:val="21"/>
+          <w:szCs w:val="21"/>
+          <w:lang w:eastAsia="pt-BR"/>
+        </w:rPr>
+        <w:t>Olá</w:t>
+      </w:r>
+      <w:r>
+        <w:rPr>
+          <w:rFonts w:ascii="Consolas" w:eastAsia="Times New Roman" w:hAnsi="Consolas" w:cs="Times New Roman"/>
+          <w:color w:val="E9F284"/>
+          <w:sz w:val="21"/>
+          <w:szCs w:val="21"/>
+          <w:lang w:eastAsia="pt-BR"/>
+        </w:rPr>
+        <w:t>"</w:t>
+      </w:r>
+      <w:r>
+        <w:rPr>
+          <w:rFonts w:ascii="Consolas" w:eastAsia="Times New Roman" w:hAnsi="Consolas" w:cs="Times New Roman"/>
+          <w:color w:val="F8F8F2"/>
+          <w:sz w:val="21"/>
+          <w:szCs w:val="21"/>
+          <w:lang w:eastAsia="pt-BR"/>
+        </w:rPr>
+        <w:t>;</w:t>
+      </w:r>
+    </w:p>
+    <w:p>
+      <w:pPr>
+        <w:shd w:val="clear" w:color="auto" w:fill="282A36"/>
+        <w:spacing w:after="0" w:line="285" w:lineRule="atLeast"/>
+        <w:ind w:left="0"/>
+        <w:jc w:val="left"/>
+        <w:rPr>
+          <w:rFonts w:ascii="Consolas" w:eastAsia="Times New Roman" w:hAnsi="Consolas" w:cs="Times New Roman"/>
+          <w:color w:val="F8F8F2"/>
+          <w:sz w:val="21"/>
+          <w:szCs w:val="21"/>
+          <w:lang w:eastAsia="pt-BR"/>
+        </w:rPr>
+      </w:pPr>
+      <w:r>
+        <w:rPr>
+          <w:rFonts w:ascii="Consolas" w:eastAsia="Times New Roman" w:hAnsi="Consolas" w:cs="Times New Roman"/>
+          <w:color w:val="F8F8F2"/>
+          <w:sz w:val="21"/>
+          <w:szCs w:val="21"/>
+          <w:lang w:eastAsia="pt-BR"/>
+        </w:rPr>
+        <w:t>}</w:t>
+      </w:r>
+    </w:p>
+    <w:p>
+      <w:pPr>
+        <w:shd w:val="clear" w:color="auto" w:fill="282A36"/>
+        <w:spacing w:after="0" w:line="285" w:lineRule="atLeast"/>
+        <w:ind w:left="0"/>
+        <w:jc w:val="left"/>
+        <w:rPr>
+          <w:rFonts w:ascii="Consolas" w:eastAsia="Times New Roman" w:hAnsi="Consolas" w:cs="Times New Roman"/>
+          <w:color w:val="F8F8F2"/>
+          <w:sz w:val="21"/>
+          <w:szCs w:val="21"/>
+          <w:lang w:eastAsia="pt-BR"/>
+        </w:rPr>
+      </w:pPr>
+    </w:p>
+    <w:p>
+      <w:pPr>
+        <w:shd w:val="clear" w:color="auto" w:fill="282A36"/>
+        <w:spacing w:after="0" w:line="285" w:lineRule="atLeast"/>
+        <w:ind w:left="0"/>
+        <w:jc w:val="left"/>
+        <w:rPr>
+          <w:rFonts w:ascii="Consolas" w:eastAsia="Times New Roman" w:hAnsi="Consolas" w:cs="Times New Roman"/>
+          <w:color w:val="F8F8F2"/>
+          <w:sz w:val="21"/>
+          <w:szCs w:val="21"/>
+          <w:lang w:eastAsia="pt-BR"/>
+        </w:rPr>
+      </w:pPr>
+      <w:proofErr w:type="spellStart"/>
+      <w:r>
+        <w:rPr>
+          <w:rFonts w:ascii="Consolas" w:eastAsia="Times New Roman" w:hAnsi="Consolas" w:cs="Times New Roman"/>
+          <w:color w:val="FF79C6"/>
+          <w:sz w:val="21"/>
+          <w:szCs w:val="21"/>
+          <w:lang w:eastAsia="pt-BR"/>
+        </w:rPr>
+        <w:t>public</w:t>
+      </w:r>
+      <w:proofErr w:type="spellEnd"/>
+      <w:r>
+        <w:rPr>
+          <w:rFonts w:ascii="Consolas" w:eastAsia="Times New Roman" w:hAnsi="Consolas" w:cs="Times New Roman"/>
+          <w:color w:val="F8F8F2"/>
+          <w:sz w:val="21"/>
+          <w:szCs w:val="21"/>
+          <w:lang w:eastAsia="pt-BR"/>
+        </w:rPr>
+        <w:t xml:space="preserve"> </w:t>
+      </w:r>
+      <w:proofErr w:type="spellStart"/>
+      <w:r>
+        <w:rPr>
+          <w:rFonts w:ascii="Consolas" w:eastAsia="Times New Roman" w:hAnsi="Consolas" w:cs="Times New Roman"/>
+          <w:i/>
+          <w:iCs/>
+          <w:color w:val="8BE9FD"/>
+          <w:sz w:val="21"/>
+          <w:szCs w:val="21"/>
+          <w:lang w:eastAsia="pt-BR"/>
+        </w:rPr>
+        <w:t>double</w:t>
+      </w:r>
+      <w:proofErr w:type="spellEnd"/>
+      <w:r>
+        <w:rPr>
+          <w:rFonts w:ascii="Consolas" w:eastAsia="Times New Roman" w:hAnsi="Consolas" w:cs="Times New Roman"/>
+          <w:color w:val="F8F8F2"/>
+          <w:sz w:val="21"/>
+          <w:szCs w:val="21"/>
+          <w:lang w:eastAsia="pt-BR"/>
+        </w:rPr>
+        <w:t xml:space="preserve"> </w:t>
+      </w:r>
+      <w:proofErr w:type="spellStart"/>
+      <w:proofErr w:type="gramStart"/>
+      <w:r>
+        <w:rPr>
+          <w:rFonts w:ascii="Consolas" w:eastAsia="Times New Roman" w:hAnsi="Consolas" w:cs="Times New Roman"/>
+          <w:color w:val="50FA7B"/>
+          <w:sz w:val="21"/>
+          <w:szCs w:val="21"/>
+          <w:lang w:eastAsia="pt-BR"/>
+        </w:rPr>
+        <w:t>getJuros</w:t>
+      </w:r>
+      <w:proofErr w:type="spellEnd"/>
+      <w:r>
+        <w:rPr>
+          <w:rFonts w:ascii="Consolas" w:eastAsia="Times New Roman" w:hAnsi="Consolas" w:cs="Times New Roman"/>
+          <w:color w:val="F8F8F2"/>
+          <w:sz w:val="21"/>
+          <w:szCs w:val="21"/>
+          <w:lang w:eastAsia="pt-BR"/>
+        </w:rPr>
+        <w:t>(</w:t>
+      </w:r>
+      <w:proofErr w:type="gramEnd"/>
+      <w:r>
+        <w:rPr>
+          <w:rFonts w:ascii="Consolas" w:eastAsia="Times New Roman" w:hAnsi="Consolas" w:cs="Times New Roman"/>
+          <w:color w:val="F8F8F2"/>
+          <w:sz w:val="21"/>
+          <w:szCs w:val="21"/>
+          <w:lang w:eastAsia="pt-BR"/>
+        </w:rPr>
+        <w:t>){</w:t>
+      </w:r>
+    </w:p>
+    <w:p>
+      <w:pPr>
+        <w:shd w:val="clear" w:color="auto" w:fill="282A36"/>
+        <w:spacing w:after="0" w:line="285" w:lineRule="atLeast"/>
+        <w:ind w:left="0"/>
+        <w:jc w:val="left"/>
+        <w:rPr>
+          <w:rFonts w:ascii="Consolas" w:eastAsia="Times New Roman" w:hAnsi="Consolas" w:cs="Times New Roman"/>
+          <w:color w:val="F8F8F2"/>
+          <w:sz w:val="21"/>
+          <w:szCs w:val="21"/>
+          <w:lang w:eastAsia="pt-BR"/>
+        </w:rPr>
+      </w:pPr>
+      <w:r>
+        <w:rPr>
+          <w:rFonts w:ascii="Consolas" w:eastAsia="Times New Roman" w:hAnsi="Consolas" w:cs="Times New Roman"/>
+          <w:color w:val="F8F8F2"/>
+          <w:sz w:val="21"/>
+          <w:szCs w:val="21"/>
+          <w:lang w:eastAsia="pt-BR"/>
+        </w:rPr>
+        <w:t xml:space="preserve">    </w:t>
+      </w:r>
+      <w:proofErr w:type="spellStart"/>
+      <w:r>
+        <w:rPr>
+          <w:rFonts w:ascii="Consolas" w:eastAsia="Times New Roman" w:hAnsi="Consolas" w:cs="Times New Roman"/>
+          <w:color w:val="FF79C6"/>
+          <w:sz w:val="21"/>
+          <w:szCs w:val="21"/>
+          <w:lang w:eastAsia="pt-BR"/>
+        </w:rPr>
+        <w:t>return</w:t>
+      </w:r>
+      <w:proofErr w:type="spellEnd"/>
+      <w:r>
+        <w:rPr>
+          <w:rFonts w:ascii="Consolas" w:eastAsia="Times New Roman" w:hAnsi="Consolas" w:cs="Times New Roman"/>
+          <w:color w:val="F8F8F2"/>
+          <w:sz w:val="21"/>
+          <w:szCs w:val="21"/>
+          <w:lang w:eastAsia="pt-BR"/>
+        </w:rPr>
+        <w:t xml:space="preserve"> </w:t>
+      </w:r>
+      <w:r>
+        <w:rPr>
+          <w:rFonts w:ascii="Consolas" w:eastAsia="Times New Roman" w:hAnsi="Consolas" w:cs="Times New Roman"/>
+          <w:color w:val="BD93F9"/>
+          <w:sz w:val="21"/>
+          <w:szCs w:val="21"/>
+          <w:lang w:eastAsia="pt-BR"/>
+        </w:rPr>
+        <w:t>2.36</w:t>
+      </w:r>
+      <w:r>
+        <w:rPr>
+          <w:rFonts w:ascii="Consolas" w:eastAsia="Times New Roman" w:hAnsi="Consolas" w:cs="Times New Roman"/>
+          <w:color w:val="F8F8F2"/>
+          <w:sz w:val="21"/>
+          <w:szCs w:val="21"/>
+          <w:lang w:eastAsia="pt-BR"/>
+        </w:rPr>
+        <w:t>;</w:t>
+      </w:r>
+    </w:p>
+    <w:p>
+      <w:pPr>
+        <w:shd w:val="clear" w:color="auto" w:fill="282A36"/>
+        <w:spacing w:after="0" w:line="285" w:lineRule="atLeast"/>
+        <w:ind w:left="0"/>
+        <w:jc w:val="left"/>
+        <w:rPr>
+          <w:rFonts w:ascii="Consolas" w:eastAsia="Times New Roman" w:hAnsi="Consolas" w:cs="Times New Roman"/>
+          <w:color w:val="F8F8F2"/>
+          <w:sz w:val="21"/>
+          <w:szCs w:val="21"/>
+          <w:lang w:eastAsia="pt-BR"/>
+        </w:rPr>
+      </w:pPr>
+      <w:r>
+        <w:rPr>
+          <w:rFonts w:ascii="Consolas" w:eastAsia="Times New Roman" w:hAnsi="Consolas" w:cs="Times New Roman"/>
+          <w:color w:val="F8F8F2"/>
+          <w:sz w:val="21"/>
+          <w:szCs w:val="21"/>
+          <w:lang w:eastAsia="pt-BR"/>
+        </w:rPr>
+        <w:t>}</w:t>
+      </w:r>
+    </w:p>
+    <w:p>
+      <w:pPr>
+        <w:shd w:val="clear" w:color="auto" w:fill="282A36"/>
+        <w:spacing w:after="0" w:line="285" w:lineRule="atLeast"/>
+        <w:ind w:left="0"/>
+        <w:jc w:val="left"/>
+        <w:rPr>
+          <w:rFonts w:ascii="Consolas" w:eastAsia="Times New Roman" w:hAnsi="Consolas" w:cs="Times New Roman"/>
+          <w:color w:val="F8F8F2"/>
+          <w:sz w:val="21"/>
+          <w:szCs w:val="21"/>
+          <w:lang w:eastAsia="pt-BR"/>
+        </w:rPr>
+      </w:pPr>
+    </w:p>
+    <w:p>
+      <w:pPr>
+        <w:shd w:val="clear" w:color="auto" w:fill="282A36"/>
+        <w:spacing w:after="0" w:line="285" w:lineRule="atLeast"/>
+        <w:ind w:left="0"/>
+        <w:jc w:val="left"/>
+        <w:rPr>
+          <w:rFonts w:ascii="Consolas" w:eastAsia="Times New Roman" w:hAnsi="Consolas" w:cs="Times New Roman"/>
+          <w:color w:val="F8F8F2"/>
+          <w:sz w:val="21"/>
+          <w:szCs w:val="21"/>
+          <w:lang w:eastAsia="pt-BR"/>
+        </w:rPr>
+      </w:pPr>
+      <w:proofErr w:type="spellStart"/>
+      <w:r>
+        <w:rPr>
+          <w:rFonts w:ascii="Consolas" w:eastAsia="Times New Roman" w:hAnsi="Consolas" w:cs="Times New Roman"/>
+          <w:color w:val="FF79C6"/>
+          <w:sz w:val="21"/>
+          <w:szCs w:val="21"/>
+          <w:lang w:eastAsia="pt-BR"/>
+        </w:rPr>
+        <w:t>public</w:t>
+      </w:r>
+      <w:proofErr w:type="spellEnd"/>
+      <w:r>
+        <w:rPr>
+          <w:rFonts w:ascii="Consolas" w:eastAsia="Times New Roman" w:hAnsi="Consolas" w:cs="Times New Roman"/>
+          <w:color w:val="F8F8F2"/>
+          <w:sz w:val="21"/>
+          <w:szCs w:val="21"/>
+          <w:lang w:eastAsia="pt-BR"/>
+        </w:rPr>
+        <w:t xml:space="preserve"> </w:t>
+      </w:r>
+      <w:proofErr w:type="spellStart"/>
+      <w:r>
+        <w:rPr>
+          <w:rFonts w:ascii="Consolas" w:eastAsia="Times New Roman" w:hAnsi="Consolas" w:cs="Times New Roman"/>
+          <w:i/>
+          <w:iCs/>
+          <w:color w:val="8BE9FD"/>
+          <w:sz w:val="21"/>
+          <w:szCs w:val="21"/>
+          <w:lang w:eastAsia="pt-BR"/>
+        </w:rPr>
+        <w:t>void</w:t>
+      </w:r>
+      <w:proofErr w:type="spellEnd"/>
+      <w:r>
+        <w:rPr>
+          <w:rFonts w:ascii="Consolas" w:eastAsia="Times New Roman" w:hAnsi="Consolas" w:cs="Times New Roman"/>
+          <w:color w:val="F8F8F2"/>
+          <w:sz w:val="21"/>
+          <w:szCs w:val="21"/>
+          <w:lang w:eastAsia="pt-BR"/>
+        </w:rPr>
+        <w:t xml:space="preserve"> </w:t>
+      </w:r>
+      <w:proofErr w:type="spellStart"/>
+      <w:proofErr w:type="gramStart"/>
+      <w:r>
+        <w:rPr>
+          <w:rFonts w:ascii="Consolas" w:eastAsia="Times New Roman" w:hAnsi="Consolas" w:cs="Times New Roman"/>
+          <w:color w:val="50FA7B"/>
+          <w:sz w:val="21"/>
+          <w:szCs w:val="21"/>
+          <w:lang w:eastAsia="pt-BR"/>
+        </w:rPr>
+        <w:t>setIdade</w:t>
+      </w:r>
+      <w:proofErr w:type="spellEnd"/>
+      <w:r>
+        <w:rPr>
+          <w:rFonts w:ascii="Consolas" w:eastAsia="Times New Roman" w:hAnsi="Consolas" w:cs="Times New Roman"/>
+          <w:color w:val="F8F8F2"/>
+          <w:sz w:val="21"/>
+          <w:szCs w:val="21"/>
+          <w:lang w:eastAsia="pt-BR"/>
+        </w:rPr>
+        <w:t>(</w:t>
+      </w:r>
+      <w:proofErr w:type="gramEnd"/>
+      <w:r>
+        <w:rPr>
+          <w:rFonts w:ascii="Consolas" w:eastAsia="Times New Roman" w:hAnsi="Consolas" w:cs="Times New Roman"/>
+          <w:color w:val="F8F8F2"/>
+          <w:sz w:val="21"/>
+          <w:szCs w:val="21"/>
+          <w:lang w:eastAsia="pt-BR"/>
+        </w:rPr>
+        <w:t>){</w:t>
+      </w:r>
+    </w:p>
+    <w:p>
+      <w:pPr>
+        <w:shd w:val="clear" w:color="auto" w:fill="282A36"/>
+        <w:spacing w:after="0" w:line="285" w:lineRule="atLeast"/>
+        <w:ind w:left="0"/>
+        <w:jc w:val="left"/>
+        <w:rPr>
+          <w:rFonts w:ascii="Consolas" w:eastAsia="Times New Roman" w:hAnsi="Consolas" w:cs="Times New Roman"/>
+          <w:color w:val="F8F8F2"/>
+          <w:sz w:val="21"/>
+          <w:szCs w:val="21"/>
+          <w:lang w:eastAsia="pt-BR"/>
+        </w:rPr>
+      </w:pPr>
+      <w:r>
+        <w:rPr>
+          <w:rFonts w:ascii="Consolas" w:eastAsia="Times New Roman" w:hAnsi="Consolas" w:cs="Times New Roman"/>
+          <w:color w:val="F8F8F2"/>
+          <w:sz w:val="21"/>
+          <w:szCs w:val="21"/>
+          <w:lang w:eastAsia="pt-BR"/>
+        </w:rPr>
+        <w:t xml:space="preserve">    </w:t>
+      </w:r>
+      <w:proofErr w:type="spellStart"/>
+      <w:r>
+        <w:rPr>
+          <w:rFonts w:ascii="Consolas" w:eastAsia="Times New Roman" w:hAnsi="Consolas" w:cs="Times New Roman"/>
+          <w:color w:val="FF79C6"/>
+          <w:sz w:val="21"/>
+          <w:szCs w:val="21"/>
+          <w:lang w:eastAsia="pt-BR"/>
+        </w:rPr>
+        <w:t>return</w:t>
+      </w:r>
+      <w:proofErr w:type="spellEnd"/>
+      <w:r>
+        <w:rPr>
+          <w:rFonts w:ascii="Consolas" w:eastAsia="Times New Roman" w:hAnsi="Consolas" w:cs="Times New Roman"/>
+          <w:color w:val="F8F8F2"/>
+          <w:sz w:val="21"/>
+          <w:szCs w:val="21"/>
+          <w:lang w:eastAsia="pt-BR"/>
+        </w:rPr>
+        <w:t xml:space="preserve"> </w:t>
+      </w:r>
+      <w:r>
+        <w:rPr>
+          <w:rFonts w:ascii="Consolas" w:eastAsia="Times New Roman" w:hAnsi="Consolas" w:cs="Times New Roman"/>
+          <w:color w:val="BD93F9"/>
+          <w:sz w:val="21"/>
+          <w:szCs w:val="21"/>
+          <w:lang w:eastAsia="pt-BR"/>
+        </w:rPr>
+        <w:t>10</w:t>
+      </w:r>
+      <w:r>
+        <w:rPr>
+          <w:rFonts w:ascii="Consolas" w:eastAsia="Times New Roman" w:hAnsi="Consolas" w:cs="Times New Roman"/>
+          <w:color w:val="F8F8F2"/>
+          <w:sz w:val="21"/>
+          <w:szCs w:val="21"/>
+          <w:lang w:eastAsia="pt-BR"/>
+        </w:rPr>
+        <w:t>;</w:t>
+      </w:r>
+    </w:p>
+    <w:p>
+      <w:pPr>
+        <w:shd w:val="clear" w:color="auto" w:fill="282A36"/>
+        <w:spacing w:after="0" w:line="285" w:lineRule="atLeast"/>
+        <w:ind w:left="0"/>
+        <w:jc w:val="left"/>
+        <w:rPr>
+          <w:rFonts w:ascii="Consolas" w:eastAsia="Times New Roman" w:hAnsi="Consolas" w:cs="Times New Roman"/>
+          <w:color w:val="F8F8F2"/>
+          <w:sz w:val="21"/>
+          <w:szCs w:val="21"/>
+          <w:lang w:eastAsia="pt-BR"/>
+        </w:rPr>
+      </w:pPr>
+      <w:r>
+        <w:rPr>
+          <w:rFonts w:ascii="Consolas" w:eastAsia="Times New Roman" w:hAnsi="Consolas" w:cs="Times New Roman"/>
+          <w:color w:val="F8F8F2"/>
+          <w:sz w:val="21"/>
+          <w:szCs w:val="21"/>
+          <w:lang w:eastAsia="pt-BR"/>
+        </w:rPr>
+        <w:t>}</w:t>
+      </w:r>
+    </w:p>
+    <w:p>
+      <w:pPr>
+        <w:shd w:val="clear" w:color="auto" w:fill="282A36"/>
+        <w:spacing w:after="0" w:line="285" w:lineRule="atLeast"/>
+        <w:ind w:left="0"/>
+        <w:jc w:val="left"/>
+        <w:rPr>
+          <w:rFonts w:ascii="Consolas" w:eastAsia="Times New Roman" w:hAnsi="Consolas" w:cs="Times New Roman"/>
+          <w:color w:val="F8F8F2"/>
+          <w:sz w:val="21"/>
+          <w:szCs w:val="21"/>
+          <w:lang w:eastAsia="pt-BR"/>
+        </w:rPr>
+      </w:pPr>
+    </w:p>
+    <w:p>
+      <w:pPr>
+        <w:shd w:val="clear" w:color="auto" w:fill="282A36"/>
+        <w:spacing w:after="0" w:line="285" w:lineRule="atLeast"/>
+        <w:ind w:left="0"/>
+        <w:jc w:val="left"/>
+        <w:rPr>
+          <w:rFonts w:ascii="Consolas" w:eastAsia="Times New Roman" w:hAnsi="Consolas" w:cs="Times New Roman"/>
+          <w:color w:val="F8F8F2"/>
+          <w:sz w:val="21"/>
+          <w:szCs w:val="21"/>
+          <w:lang w:eastAsia="pt-BR"/>
+        </w:rPr>
+      </w:pPr>
+      <w:proofErr w:type="spellStart"/>
+      <w:r>
+        <w:rPr>
+          <w:rFonts w:ascii="Consolas" w:eastAsia="Times New Roman" w:hAnsi="Consolas" w:cs="Times New Roman"/>
+          <w:color w:val="FF79C6"/>
+          <w:sz w:val="21"/>
+          <w:szCs w:val="21"/>
+          <w:lang w:eastAsia="pt-BR"/>
+        </w:rPr>
+        <w:t>public</w:t>
+      </w:r>
+      <w:proofErr w:type="spellEnd"/>
+      <w:r>
+        <w:rPr>
+          <w:rFonts w:ascii="Consolas" w:eastAsia="Times New Roman" w:hAnsi="Consolas" w:cs="Times New Roman"/>
+          <w:color w:val="F8F8F2"/>
+          <w:sz w:val="21"/>
+          <w:szCs w:val="21"/>
+          <w:lang w:eastAsia="pt-BR"/>
+        </w:rPr>
+        <w:t xml:space="preserve"> </w:t>
+      </w:r>
+      <w:proofErr w:type="spellStart"/>
+      <w:r>
+        <w:rPr>
+          <w:rFonts w:ascii="Consolas" w:eastAsia="Times New Roman" w:hAnsi="Consolas" w:cs="Times New Roman"/>
+          <w:i/>
+          <w:iCs/>
+          <w:color w:val="8BE9FD"/>
+          <w:sz w:val="21"/>
+          <w:szCs w:val="21"/>
+          <w:lang w:eastAsia="pt-BR"/>
+        </w:rPr>
+        <w:t>void</w:t>
+      </w:r>
+      <w:proofErr w:type="spellEnd"/>
+      <w:r>
+        <w:rPr>
+          <w:rFonts w:ascii="Consolas" w:eastAsia="Times New Roman" w:hAnsi="Consolas" w:cs="Times New Roman"/>
+          <w:color w:val="F8F8F2"/>
+          <w:sz w:val="21"/>
+          <w:szCs w:val="21"/>
+          <w:lang w:eastAsia="pt-BR"/>
+        </w:rPr>
+        <w:t xml:space="preserve"> </w:t>
+      </w:r>
+      <w:r>
+        <w:rPr>
+          <w:rFonts w:ascii="Consolas" w:eastAsia="Times New Roman" w:hAnsi="Consolas" w:cs="Times New Roman"/>
+          <w:color w:val="50FA7B"/>
+          <w:sz w:val="21"/>
+          <w:szCs w:val="21"/>
+          <w:lang w:eastAsia="pt-BR"/>
+        </w:rPr>
+        <w:t>executar</w:t>
+      </w:r>
+      <w:r>
+        <w:rPr>
+          <w:rFonts w:ascii="Consolas" w:eastAsia="Times New Roman" w:hAnsi="Consolas" w:cs="Times New Roman"/>
+          <w:color w:val="F8F8F2"/>
+          <w:sz w:val="21"/>
+          <w:szCs w:val="21"/>
+          <w:lang w:eastAsia="pt-BR"/>
+        </w:rPr>
+        <w:t xml:space="preserve"> </w:t>
+      </w:r>
+      <w:proofErr w:type="gramStart"/>
+      <w:r>
+        <w:rPr>
+          <w:rFonts w:ascii="Consolas" w:eastAsia="Times New Roman" w:hAnsi="Consolas" w:cs="Times New Roman"/>
+          <w:color w:val="F8F8F2"/>
+          <w:sz w:val="21"/>
+          <w:szCs w:val="21"/>
+          <w:lang w:eastAsia="pt-BR"/>
+        </w:rPr>
+        <w:t>(){</w:t>
+      </w:r>
+      <w:proofErr w:type="gramEnd"/>
+    </w:p>
+    <w:p>
+      <w:pPr>
+        <w:shd w:val="clear" w:color="auto" w:fill="282A36"/>
+        <w:spacing w:after="0" w:line="285" w:lineRule="atLeast"/>
+        <w:ind w:left="0"/>
+        <w:jc w:val="left"/>
+        <w:rPr>
+          <w:rFonts w:ascii="Consolas" w:eastAsia="Times New Roman" w:hAnsi="Consolas" w:cs="Times New Roman"/>
+          <w:color w:val="F8F8F2"/>
+          <w:sz w:val="21"/>
+          <w:szCs w:val="21"/>
+          <w:lang w:eastAsia="pt-BR"/>
+        </w:rPr>
+      </w:pPr>
+      <w:r>
+        <w:rPr>
+          <w:rFonts w:ascii="Consolas" w:eastAsia="Times New Roman" w:hAnsi="Consolas" w:cs="Times New Roman"/>
+          <w:color w:val="F8F8F2"/>
+          <w:sz w:val="21"/>
+          <w:szCs w:val="21"/>
+          <w:lang w:eastAsia="pt-BR"/>
+        </w:rPr>
+        <w:t>    ...</w:t>
+      </w:r>
+    </w:p>
+    <w:p>
+      <w:pPr>
+        <w:shd w:val="clear" w:color="auto" w:fill="282A36"/>
+        <w:spacing w:after="0" w:line="285" w:lineRule="atLeast"/>
+        <w:ind w:left="0"/>
+        <w:jc w:val="left"/>
+        <w:rPr>
+          <w:rFonts w:ascii="Consolas" w:eastAsia="Times New Roman" w:hAnsi="Consolas" w:cs="Times New Roman"/>
+          <w:color w:val="F8F8F2"/>
+          <w:sz w:val="21"/>
+          <w:szCs w:val="21"/>
+          <w:lang w:eastAsia="pt-BR"/>
+        </w:rPr>
+      </w:pPr>
+      <w:r>
+        <w:rPr>
+          <w:rFonts w:ascii="Consolas" w:eastAsia="Times New Roman" w:hAnsi="Consolas" w:cs="Times New Roman"/>
+          <w:color w:val="F8F8F2"/>
+          <w:sz w:val="21"/>
+          <w:szCs w:val="21"/>
+          <w:lang w:eastAsia="pt-BR"/>
+        </w:rPr>
+        <w:t xml:space="preserve">    </w:t>
+      </w:r>
+      <w:proofErr w:type="spellStart"/>
+      <w:r>
+        <w:rPr>
+          <w:rFonts w:ascii="Consolas" w:eastAsia="Times New Roman" w:hAnsi="Consolas" w:cs="Times New Roman"/>
+          <w:color w:val="FF79C6"/>
+          <w:sz w:val="21"/>
+          <w:szCs w:val="21"/>
+          <w:lang w:eastAsia="pt-BR"/>
+        </w:rPr>
+        <w:t>return</w:t>
+      </w:r>
+      <w:proofErr w:type="spellEnd"/>
+      <w:r>
+        <w:rPr>
+          <w:rFonts w:ascii="Consolas" w:eastAsia="Times New Roman" w:hAnsi="Consolas" w:cs="Times New Roman"/>
+          <w:color w:val="F8F8F2"/>
+          <w:sz w:val="21"/>
+          <w:szCs w:val="21"/>
+          <w:lang w:eastAsia="pt-BR"/>
+        </w:rPr>
+        <w:t>;</w:t>
+      </w:r>
+    </w:p>
+    <w:p>
+      <w:pPr>
+        <w:shd w:val="clear" w:color="auto" w:fill="282A36"/>
+        <w:spacing w:after="0" w:line="285" w:lineRule="atLeast"/>
+        <w:ind w:left="0"/>
+        <w:jc w:val="left"/>
+        <w:rPr>
+          <w:rFonts w:ascii="Consolas" w:eastAsia="Times New Roman" w:hAnsi="Consolas" w:cs="Times New Roman"/>
+          <w:color w:val="F8F8F2"/>
+          <w:sz w:val="21"/>
+          <w:szCs w:val="21"/>
+          <w:lang w:eastAsia="pt-BR"/>
+        </w:rPr>
+      </w:pPr>
+      <w:r>
+        <w:rPr>
+          <w:rFonts w:ascii="Consolas" w:eastAsia="Times New Roman" w:hAnsi="Consolas" w:cs="Times New Roman"/>
+          <w:color w:val="F8F8F2"/>
+          <w:sz w:val="21"/>
+          <w:szCs w:val="21"/>
+          <w:lang w:eastAsia="pt-BR"/>
+        </w:rPr>
+        <w:t>    ....</w:t>
+      </w:r>
+    </w:p>
+    <w:p>
+      <w:pPr>
+        <w:shd w:val="clear" w:color="auto" w:fill="282A36"/>
+        <w:spacing w:after="0" w:line="285" w:lineRule="atLeast"/>
+        <w:ind w:left="0"/>
+        <w:jc w:val="left"/>
+        <w:rPr>
+          <w:rFonts w:ascii="Consolas" w:eastAsia="Times New Roman" w:hAnsi="Consolas" w:cs="Times New Roman"/>
+          <w:color w:val="F8F8F2"/>
+          <w:sz w:val="21"/>
+          <w:szCs w:val="21"/>
+          <w:lang w:eastAsia="pt-BR"/>
+        </w:rPr>
+      </w:pPr>
+      <w:r>
+        <w:rPr>
+          <w:rFonts w:ascii="Consolas" w:eastAsia="Times New Roman" w:hAnsi="Consolas" w:cs="Times New Roman"/>
+          <w:color w:val="F8F8F2"/>
+          <w:sz w:val="21"/>
+          <w:szCs w:val="21"/>
+          <w:lang w:eastAsia="pt-BR"/>
+        </w:rPr>
+        <w:t>}</w:t>
+      </w:r>
+    </w:p>
+    <w:p>
+      <w:pPr>
+        <w:ind w:left="717"/>
       </w:pPr>
     </w:p>
     <w:sectPr>
@@ -1725,6 +2861,119 @@
     </w:lvl>
   </w:abstractNum>
   <w:abstractNum w:abstractNumId="2" w15:restartNumberingAfterBreak="0">
+    <w:nsid w:val="5EF10010"/>
+    <w:multiLevelType w:val="hybridMultilevel"/>
+    <w:tmpl w:val="21866FCC"/>
+    <w:lvl w:ilvl="0" w:tplc="04160001">
+      <w:start w:val="1"/>
+      <w:numFmt w:val="bullet"/>
+      <w:lvlText w:val=""/>
+      <w:lvlJc w:val="left"/>
+      <w:pPr>
+        <w:ind w:left="1077" w:hanging="360"/>
+      </w:pPr>
+      <w:rPr>
+        <w:rFonts w:ascii="Symbol" w:hAnsi="Symbol" w:hint="default"/>
+      </w:rPr>
+    </w:lvl>
+    <w:lvl w:ilvl="1" w:tplc="04160003" w:tentative="1">
+      <w:start w:val="1"/>
+      <w:numFmt w:val="bullet"/>
+      <w:lvlText w:val="o"/>
+      <w:lvlJc w:val="left"/>
+      <w:pPr>
+        <w:ind w:left="1797" w:hanging="360"/>
+      </w:pPr>
+      <w:rPr>
+        <w:rFonts w:ascii="Courier New" w:hAnsi="Courier New" w:cs="Courier New" w:hint="default"/>
+      </w:rPr>
+    </w:lvl>
+    <w:lvl w:ilvl="2" w:tplc="04160005" w:tentative="1">
+      <w:start w:val="1"/>
+      <w:numFmt w:val="bullet"/>
+      <w:lvlText w:val=""/>
+      <w:lvlJc w:val="left"/>
+      <w:pPr>
+        <w:ind w:left="2517" w:hanging="360"/>
+      </w:pPr>
+      <w:rPr>
+        <w:rFonts w:ascii="Wingdings" w:hAnsi="Wingdings" w:hint="default"/>
+      </w:rPr>
+    </w:lvl>
+    <w:lvl w:ilvl="3" w:tplc="04160001" w:tentative="1">
+      <w:start w:val="1"/>
+      <w:numFmt w:val="bullet"/>
+      <w:lvlText w:val=""/>
+      <w:lvlJc w:val="left"/>
+      <w:pPr>
+        <w:ind w:left="3237" w:hanging="360"/>
+      </w:pPr>
+      <w:rPr>
+        <w:rFonts w:ascii="Symbol" w:hAnsi="Symbol" w:hint="default"/>
+      </w:rPr>
+    </w:lvl>
+    <w:lvl w:ilvl="4" w:tplc="04160003" w:tentative="1">
+      <w:start w:val="1"/>
+      <w:numFmt w:val="bullet"/>
+      <w:lvlText w:val="o"/>
+      <w:lvlJc w:val="left"/>
+      <w:pPr>
+        <w:ind w:left="3957" w:hanging="360"/>
+      </w:pPr>
+      <w:rPr>
+        <w:rFonts w:ascii="Courier New" w:hAnsi="Courier New" w:cs="Courier New" w:hint="default"/>
+      </w:rPr>
+    </w:lvl>
+    <w:lvl w:ilvl="5" w:tplc="04160005" w:tentative="1">
+      <w:start w:val="1"/>
+      <w:numFmt w:val="bullet"/>
+      <w:lvlText w:val=""/>
+      <w:lvlJc w:val="left"/>
+      <w:pPr>
+        <w:ind w:left="4677" w:hanging="360"/>
+      </w:pPr>
+      <w:rPr>
+        <w:rFonts w:ascii="Wingdings" w:hAnsi="Wingdings" w:hint="default"/>
+      </w:rPr>
+    </w:lvl>
+    <w:lvl w:ilvl="6" w:tplc="04160001" w:tentative="1">
+      <w:start w:val="1"/>
+      <w:numFmt w:val="bullet"/>
+      <w:lvlText w:val=""/>
+      <w:lvlJc w:val="left"/>
+      <w:pPr>
+        <w:ind w:left="5397" w:hanging="360"/>
+      </w:pPr>
+      <w:rPr>
+        <w:rFonts w:ascii="Symbol" w:hAnsi="Symbol" w:hint="default"/>
+      </w:rPr>
+    </w:lvl>
+    <w:lvl w:ilvl="7" w:tplc="04160003" w:tentative="1">
+      <w:start w:val="1"/>
+      <w:numFmt w:val="bullet"/>
+      <w:lvlText w:val="o"/>
+      <w:lvlJc w:val="left"/>
+      <w:pPr>
+        <w:ind w:left="6117" w:hanging="360"/>
+      </w:pPr>
+      <w:rPr>
+        <w:rFonts w:ascii="Courier New" w:hAnsi="Courier New" w:cs="Courier New" w:hint="default"/>
+      </w:rPr>
+    </w:lvl>
+    <w:lvl w:ilvl="8" w:tplc="04160005" w:tentative="1">
+      <w:start w:val="1"/>
+      <w:numFmt w:val="bullet"/>
+      <w:lvlText w:val=""/>
+      <w:lvlJc w:val="left"/>
+      <w:pPr>
+        <w:ind w:left="6837" w:hanging="360"/>
+      </w:pPr>
+      <w:rPr>
+        <w:rFonts w:ascii="Wingdings" w:hAnsi="Wingdings" w:hint="default"/>
+      </w:rPr>
+    </w:lvl>
+  </w:abstractNum>
+  <w:abstractNum w:abstractNumId="3" w15:restartNumberingAfterBreak="0">
     <w:nsid w:val="68CF0C2C"/>
     <w:multiLevelType w:val="hybridMultilevel"/>
     <w:tmpl w:val="2A9E483A"/>
@@ -1837,7 +3086,7 @@
       </w:rPr>
     </w:lvl>
   </w:abstractNum>
-  <w:abstractNum w:abstractNumId="3" w15:restartNumberingAfterBreak="0">
+  <w:abstractNum w:abstractNumId="4" w15:restartNumberingAfterBreak="0">
     <w:nsid w:val="734202C6"/>
     <w:multiLevelType w:val="hybridMultilevel"/>
     <w:tmpl w:val="1BAA984E"/>
@@ -1950,17 +3199,252 @@
       </w:rPr>
     </w:lvl>
   </w:abstractNum>
+  <w:abstractNum w:abstractNumId="5" w15:restartNumberingAfterBreak="0">
+    <w:nsid w:val="752A11F6"/>
+    <w:multiLevelType w:val="hybridMultilevel"/>
+    <w:tmpl w:val="7286E114"/>
+    <w:lvl w:ilvl="0" w:tplc="04160001">
+      <w:start w:val="1"/>
+      <w:numFmt w:val="bullet"/>
+      <w:lvlText w:val=""/>
+      <w:lvlJc w:val="left"/>
+      <w:pPr>
+        <w:ind w:left="1077" w:hanging="360"/>
+      </w:pPr>
+      <w:rPr>
+        <w:rFonts w:ascii="Symbol" w:hAnsi="Symbol" w:hint="default"/>
+      </w:rPr>
+    </w:lvl>
+    <w:lvl w:ilvl="1" w:tplc="04160003" w:tentative="1">
+      <w:start w:val="1"/>
+      <w:numFmt w:val="bullet"/>
+      <w:lvlText w:val="o"/>
+      <w:lvlJc w:val="left"/>
+      <w:pPr>
+        <w:ind w:left="1797" w:hanging="360"/>
+      </w:pPr>
+      <w:rPr>
+        <w:rFonts w:ascii="Courier New" w:hAnsi="Courier New" w:cs="Courier New" w:hint="default"/>
+      </w:rPr>
+    </w:lvl>
+    <w:lvl w:ilvl="2" w:tplc="04160005" w:tentative="1">
+      <w:start w:val="1"/>
+      <w:numFmt w:val="bullet"/>
+      <w:lvlText w:val=""/>
+      <w:lvlJc w:val="left"/>
+      <w:pPr>
+        <w:ind w:left="2517" w:hanging="360"/>
+      </w:pPr>
+      <w:rPr>
+        <w:rFonts w:ascii="Wingdings" w:hAnsi="Wingdings" w:hint="default"/>
+      </w:rPr>
+    </w:lvl>
+    <w:lvl w:ilvl="3" w:tplc="04160001" w:tentative="1">
+      <w:start w:val="1"/>
+      <w:numFmt w:val="bullet"/>
+      <w:lvlText w:val=""/>
+      <w:lvlJc w:val="left"/>
+      <w:pPr>
+        <w:ind w:left="3237" w:hanging="360"/>
+      </w:pPr>
+      <w:rPr>
+        <w:rFonts w:ascii="Symbol" w:hAnsi="Symbol" w:hint="default"/>
+      </w:rPr>
+    </w:lvl>
+    <w:lvl w:ilvl="4" w:tplc="04160003" w:tentative="1">
+      <w:start w:val="1"/>
+      <w:numFmt w:val="bullet"/>
+      <w:lvlText w:val="o"/>
+      <w:lvlJc w:val="left"/>
+      <w:pPr>
+        <w:ind w:left="3957" w:hanging="360"/>
+      </w:pPr>
+      <w:rPr>
+        <w:rFonts w:ascii="Courier New" w:hAnsi="Courier New" w:cs="Courier New" w:hint="default"/>
+      </w:rPr>
+    </w:lvl>
+    <w:lvl w:ilvl="5" w:tplc="04160005" w:tentative="1">
+      <w:start w:val="1"/>
+      <w:numFmt w:val="bullet"/>
+      <w:lvlText w:val=""/>
+      <w:lvlJc w:val="left"/>
+      <w:pPr>
+        <w:ind w:left="4677" w:hanging="360"/>
+      </w:pPr>
+      <w:rPr>
+        <w:rFonts w:ascii="Wingdings" w:hAnsi="Wingdings" w:hint="default"/>
+      </w:rPr>
+    </w:lvl>
+    <w:lvl w:ilvl="6" w:tplc="04160001" w:tentative="1">
+      <w:start w:val="1"/>
+      <w:numFmt w:val="bullet"/>
+      <w:lvlText w:val=""/>
+      <w:lvlJc w:val="left"/>
+      <w:pPr>
+        <w:ind w:left="5397" w:hanging="360"/>
+      </w:pPr>
+      <w:rPr>
+        <w:rFonts w:ascii="Symbol" w:hAnsi="Symbol" w:hint="default"/>
+      </w:rPr>
+    </w:lvl>
+    <w:lvl w:ilvl="7" w:tplc="04160003" w:tentative="1">
+      <w:start w:val="1"/>
+      <w:numFmt w:val="bullet"/>
+      <w:lvlText w:val="o"/>
+      <w:lvlJc w:val="left"/>
+      <w:pPr>
+        <w:ind w:left="6117" w:hanging="360"/>
+      </w:pPr>
+      <w:rPr>
+        <w:rFonts w:ascii="Courier New" w:hAnsi="Courier New" w:cs="Courier New" w:hint="default"/>
+      </w:rPr>
+    </w:lvl>
+    <w:lvl w:ilvl="8" w:tplc="04160005" w:tentative="1">
+      <w:start w:val="1"/>
+      <w:numFmt w:val="bullet"/>
+      <w:lvlText w:val=""/>
+      <w:lvlJc w:val="left"/>
+      <w:pPr>
+        <w:ind w:left="6837" w:hanging="360"/>
+      </w:pPr>
+      <w:rPr>
+        <w:rFonts w:ascii="Wingdings" w:hAnsi="Wingdings" w:hint="default"/>
+      </w:rPr>
+    </w:lvl>
+  </w:abstractNum>
+  <w:abstractNum w:abstractNumId="6" w15:restartNumberingAfterBreak="0">
+    <w:nsid w:val="7AA90179"/>
+    <w:multiLevelType w:val="hybridMultilevel"/>
+    <w:tmpl w:val="53A074A2"/>
+    <w:lvl w:ilvl="0" w:tplc="04160001">
+      <w:start w:val="1"/>
+      <w:numFmt w:val="bullet"/>
+      <w:lvlText w:val=""/>
+      <w:lvlJc w:val="left"/>
+      <w:pPr>
+        <w:ind w:left="1077" w:hanging="360"/>
+      </w:pPr>
+      <w:rPr>
+        <w:rFonts w:ascii="Symbol" w:hAnsi="Symbol" w:hint="default"/>
+      </w:rPr>
+    </w:lvl>
+    <w:lvl w:ilvl="1" w:tplc="04160003" w:tentative="1">
+      <w:start w:val="1"/>
+      <w:numFmt w:val="bullet"/>
+      <w:lvlText w:val="o"/>
+      <w:lvlJc w:val="left"/>
+      <w:pPr>
+        <w:ind w:left="1797" w:hanging="360"/>
+      </w:pPr>
+      <w:rPr>
+        <w:rFonts w:ascii="Courier New" w:hAnsi="Courier New" w:cs="Courier New" w:hint="default"/>
+      </w:rPr>
+    </w:lvl>
+    <w:lvl w:ilvl="2" w:tplc="04160005" w:tentative="1">
+      <w:start w:val="1"/>
+      <w:numFmt w:val="bullet"/>
+      <w:lvlText w:val=""/>
+      <w:lvlJc w:val="left"/>
+      <w:pPr>
+        <w:ind w:left="2517" w:hanging="360"/>
+      </w:pPr>
+      <w:rPr>
+        <w:rFonts w:ascii="Wingdings" w:hAnsi="Wingdings" w:hint="default"/>
+      </w:rPr>
+    </w:lvl>
+    <w:lvl w:ilvl="3" w:tplc="04160001" w:tentative="1">
+      <w:start w:val="1"/>
+      <w:numFmt w:val="bullet"/>
+      <w:lvlText w:val=""/>
+      <w:lvlJc w:val="left"/>
+      <w:pPr>
+        <w:ind w:left="3237" w:hanging="360"/>
+      </w:pPr>
+      <w:rPr>
+        <w:rFonts w:ascii="Symbol" w:hAnsi="Symbol" w:hint="default"/>
+      </w:rPr>
+    </w:lvl>
+    <w:lvl w:ilvl="4" w:tplc="04160003" w:tentative="1">
+      <w:start w:val="1"/>
+      <w:numFmt w:val="bullet"/>
+      <w:lvlText w:val="o"/>
+      <w:lvlJc w:val="left"/>
+      <w:pPr>
+        <w:ind w:left="3957" w:hanging="360"/>
+      </w:pPr>
+      <w:rPr>
+        <w:rFonts w:ascii="Courier New" w:hAnsi="Courier New" w:cs="Courier New" w:hint="default"/>
+      </w:rPr>
+    </w:lvl>
+    <w:lvl w:ilvl="5" w:tplc="04160005" w:tentative="1">
+      <w:start w:val="1"/>
+      <w:numFmt w:val="bullet"/>
+      <w:lvlText w:val=""/>
+      <w:lvlJc w:val="left"/>
+      <w:pPr>
+        <w:ind w:left="4677" w:hanging="360"/>
+      </w:pPr>
+      <w:rPr>
+        <w:rFonts w:ascii="Wingdings" w:hAnsi="Wingdings" w:hint="default"/>
+      </w:rPr>
+    </w:lvl>
+    <w:lvl w:ilvl="6" w:tplc="04160001" w:tentative="1">
+      <w:start w:val="1"/>
+      <w:numFmt w:val="bullet"/>
+      <w:lvlText w:val=""/>
+      <w:lvlJc w:val="left"/>
+      <w:pPr>
+        <w:ind w:left="5397" w:hanging="360"/>
+      </w:pPr>
+      <w:rPr>
+        <w:rFonts w:ascii="Symbol" w:hAnsi="Symbol" w:hint="default"/>
+      </w:rPr>
+    </w:lvl>
+    <w:lvl w:ilvl="7" w:tplc="04160003" w:tentative="1">
+      <w:start w:val="1"/>
+      <w:numFmt w:val="bullet"/>
+      <w:lvlText w:val="o"/>
+      <w:lvlJc w:val="left"/>
+      <w:pPr>
+        <w:ind w:left="6117" w:hanging="360"/>
+      </w:pPr>
+      <w:rPr>
+        <w:rFonts w:ascii="Courier New" w:hAnsi="Courier New" w:cs="Courier New" w:hint="default"/>
+      </w:rPr>
+    </w:lvl>
+    <w:lvl w:ilvl="8" w:tplc="04160005" w:tentative="1">
+      <w:start w:val="1"/>
+      <w:numFmt w:val="bullet"/>
+      <w:lvlText w:val=""/>
+      <w:lvlJc w:val="left"/>
+      <w:pPr>
+        <w:ind w:left="6837" w:hanging="360"/>
+      </w:pPr>
+      <w:rPr>
+        <w:rFonts w:ascii="Wingdings" w:hAnsi="Wingdings" w:hint="default"/>
+      </w:rPr>
+    </w:lvl>
+  </w:abstractNum>
   <w:num w:numId="1" w16cid:durableId="218982892">
-    <w:abstractNumId w:val="3"/>
+    <w:abstractNumId w:val="4"/>
   </w:num>
   <w:num w:numId="2" w16cid:durableId="354111420">
     <w:abstractNumId w:val="0"/>
   </w:num>
   <w:num w:numId="3" w16cid:durableId="888996742">
-    <w:abstractNumId w:val="2"/>
+    <w:abstractNumId w:val="3"/>
   </w:num>
   <w:num w:numId="4" w16cid:durableId="159850957">
     <w:abstractNumId w:val="1"/>
+  </w:num>
+  <w:num w:numId="5" w16cid:durableId="987830636">
+    <w:abstractNumId w:val="6"/>
+  </w:num>
+  <w:num w:numId="6" w16cid:durableId="1848667039">
+    <w:abstractNumId w:val="5"/>
+  </w:num>
+  <w:num w:numId="7" w16cid:durableId="897940567">
+    <w:abstractNumId w:val="2"/>
   </w:num>
 </w:numbering>
 </file>

</xml_diff>